<commit_message>
First Draft of ML code
</commit_message>
<xml_diff>
--- a/Results /17 April 2020.docx
+++ b/Results /17 April 2020.docx
@@ -474,7 +474,19 @@
         <w:rPr>
           <w:lang w:val="en-US"/>
         </w:rPr>
-        <w:t>Positive (DES2017):</w:t>
+        <w:t>Positive (</w:t>
+      </w:r>
+      <w:r>
+        <w:rPr>
+          <w:lang w:val="en-US"/>
+        </w:rPr>
+        <w:t>Known</w:t>
+      </w:r>
+      <w:r>
+        <w:rPr>
+          <w:lang w:val="en-US"/>
+        </w:rPr>
+        <w:t>):</w:t>
       </w:r>
       <w:r>
         <w:rPr>
@@ -1152,6 +1164,12 @@
         </w:rPr>
         <w:t xml:space="preserve">): </w:t>
       </w:r>
+      <w:r>
+        <w:rPr>
+          <w:lang w:val="en-US"/>
+        </w:rPr>
+        <w:t>0.0000081416</w:t>
+      </w:r>
     </w:p>
     <w:p>
       <w:pPr>
@@ -1186,6 +1204,12 @@
           <w:lang w:val="en-US"/>
         </w:rPr>
         <w:t>):</w:t>
+      </w:r>
+      <w:r>
+        <w:rPr>
+          <w:lang w:val="en-US"/>
+        </w:rPr>
+        <w:t xml:space="preserve"> 1.000035</w:t>
       </w:r>
     </w:p>
     <w:p>
@@ -1319,7 +1343,7 @@
         <w:rPr>
           <w:lang w:val="en-US"/>
         </w:rPr>
-        <w:t>4</w:t>
+        <w:t>2</w:t>
       </w:r>
       <w:r>
         <w:rPr>
@@ -1746,6 +1770,12 @@
                 <w:lang w:val="en-US"/>
               </w:rPr>
             </w:pPr>
+            <w:r>
+              <w:rPr>
+                <w:lang w:val="en-US"/>
+              </w:rPr>
+              <w:t>3</w:t>
+            </w:r>
           </w:p>
         </w:tc>
         <w:tc>
@@ -1758,6 +1788,12 @@
                 <w:lang w:val="en-US"/>
               </w:rPr>
             </w:pPr>
+            <w:r>
+              <w:rPr>
+                <w:lang w:val="en-US"/>
+              </w:rPr>
+              <w:t>81</w:t>
+            </w:r>
           </w:p>
         </w:tc>
         <w:tc>
@@ -1770,6 +1806,12 @@
                 <w:lang w:val="en-US"/>
               </w:rPr>
             </w:pPr>
+            <w:r>
+              <w:rPr>
+                <w:lang w:val="en-US"/>
+              </w:rPr>
+              <w:t>3/84</w:t>
+            </w:r>
           </w:p>
         </w:tc>
         <w:tc>
@@ -1782,6 +1824,12 @@
                 <w:lang w:val="en-US"/>
               </w:rPr>
             </w:pPr>
+            <w:r>
+              <w:rPr>
+                <w:lang w:val="en-US"/>
+              </w:rPr>
+              <w:t>3.5714</w:t>
+            </w:r>
           </w:p>
         </w:tc>
       </w:tr>
@@ -1836,6 +1884,12 @@
                 <w:lang w:val="en-US"/>
               </w:rPr>
             </w:pPr>
+            <w:r>
+              <w:rPr>
+                <w:lang w:val="en-US"/>
+              </w:rPr>
+              <w:t>1</w:t>
+            </w:r>
           </w:p>
         </w:tc>
         <w:tc>
@@ -1848,6 +1902,12 @@
                 <w:lang w:val="en-US"/>
               </w:rPr>
             </w:pPr>
+            <w:r>
+              <w:rPr>
+                <w:lang w:val="en-US"/>
+              </w:rPr>
+              <w:t>83</w:t>
+            </w:r>
           </w:p>
         </w:tc>
         <w:tc>
@@ -1860,6 +1920,12 @@
                 <w:lang w:val="en-US"/>
               </w:rPr>
             </w:pPr>
+            <w:r>
+              <w:rPr>
+                <w:lang w:val="en-US"/>
+              </w:rPr>
+              <w:t>83/84</w:t>
+            </w:r>
           </w:p>
         </w:tc>
         <w:tc>
@@ -1872,6 +1938,12 @@
                 <w:lang w:val="en-US"/>
               </w:rPr>
             </w:pPr>
+            <w:r>
+              <w:rPr>
+                <w:lang w:val="en-US"/>
+              </w:rPr>
+              <w:t>98.8095</w:t>
+            </w:r>
           </w:p>
         </w:tc>
       </w:tr>
@@ -2480,6 +2552,12 @@
                 <w:lang w:val="en-US"/>
               </w:rPr>
             </w:pPr>
+            <w:r>
+              <w:rPr>
+                <w:lang w:val="en-US"/>
+              </w:rPr>
+              <w:t>3</w:t>
+            </w:r>
           </w:p>
         </w:tc>
         <w:tc>
@@ -2492,6 +2570,12 @@
                 <w:lang w:val="en-US"/>
               </w:rPr>
             </w:pPr>
+            <w:r>
+              <w:rPr>
+                <w:lang w:val="en-US"/>
+              </w:rPr>
+              <w:t>81</w:t>
+            </w:r>
           </w:p>
         </w:tc>
         <w:tc>
@@ -2504,6 +2588,18 @@
                 <w:lang w:val="en-US"/>
               </w:rPr>
             </w:pPr>
+            <w:r>
+              <w:rPr>
+                <w:lang w:val="en-US"/>
+              </w:rPr>
+              <w:t>3/</w:t>
+            </w:r>
+            <w:r>
+              <w:rPr>
+                <w:lang w:val="en-US"/>
+              </w:rPr>
+              <w:t>84</w:t>
+            </w:r>
           </w:p>
         </w:tc>
         <w:tc>
@@ -2516,6 +2612,12 @@
                 <w:lang w:val="en-US"/>
               </w:rPr>
             </w:pPr>
+            <w:r>
+              <w:rPr>
+                <w:lang w:val="en-US"/>
+              </w:rPr>
+              <w:t>3.7037</w:t>
+            </w:r>
           </w:p>
         </w:tc>
       </w:tr>
@@ -2570,6 +2672,12 @@
                 <w:lang w:val="en-US"/>
               </w:rPr>
             </w:pPr>
+            <w:r>
+              <w:rPr>
+                <w:lang w:val="en-US"/>
+              </w:rPr>
+              <w:t>2</w:t>
+            </w:r>
           </w:p>
         </w:tc>
         <w:tc>
@@ -2582,6 +2690,12 @@
                 <w:lang w:val="en-US"/>
               </w:rPr>
             </w:pPr>
+            <w:r>
+              <w:rPr>
+                <w:lang w:val="en-US"/>
+              </w:rPr>
+              <w:t>82</w:t>
+            </w:r>
           </w:p>
         </w:tc>
         <w:tc>
@@ -2594,6 +2708,12 @@
                 <w:lang w:val="en-US"/>
               </w:rPr>
             </w:pPr>
+            <w:r>
+              <w:rPr>
+                <w:lang w:val="en-US"/>
+              </w:rPr>
+              <w:t>82/84</w:t>
+            </w:r>
           </w:p>
         </w:tc>
         <w:tc>
@@ -2606,6 +2726,12 @@
                 <w:lang w:val="en-US"/>
               </w:rPr>
             </w:pPr>
+            <w:r>
+              <w:rPr>
+                <w:lang w:val="en-US"/>
+              </w:rPr>
+              <w:t>97.6190</w:t>
+            </w:r>
           </w:p>
         </w:tc>
       </w:tr>
@@ -2879,7 +3005,13 @@
         <w:rPr>
           <w:lang w:val="en-US"/>
         </w:rPr>
-        <w:t>) = 132.93021</w:t>
+        <w:t>) = 132.</w:t>
+      </w:r>
+      <w:r>
+        <w:rPr>
+          <w:lang w:val="en-US"/>
+        </w:rPr>
+        <w:t>90667..</w:t>
       </w:r>
       <w:r>
         <w:rPr>
@@ -2955,7 +3087,13 @@
         <w:rPr>
           <w:lang w:val="en-US"/>
         </w:rPr>
-        <w:t>22.1790123766..</w:t>
+        <w:t>22.1</w:t>
+      </w:r>
+      <w:r>
+        <w:rPr>
+          <w:lang w:val="en-US"/>
+        </w:rPr>
+        <w:t>6621…</w:t>
       </w:r>
     </w:p>
     <w:p>
@@ -3052,13 +3190,13 @@
         <w:rPr>
           <w:lang w:val="en-US"/>
         </w:rPr>
-        <w:t>):   5.1</w:t>
-      </w:r>
-      <w:r>
-        <w:rPr>
-          <w:lang w:val="en-US"/>
-        </w:rPr>
-        <w:t>491</w:t>
+        <w:t xml:space="preserve">):   </w:t>
+      </w:r>
+      <w:r>
+        <w:rPr>
+          <w:lang w:val="en-US"/>
+        </w:rPr>
+        <w:t>0.0004543304632322105</w:t>
       </w:r>
     </w:p>
     <w:p>
@@ -3099,14 +3237,15 @@
         <w:rPr>
           <w:lang w:val="en-US"/>
         </w:rPr>
-        <w:t>36.93</w:t>
-      </w:r>
-      <w:r>
-        <w:rPr>
-          <w:lang w:val="en-US"/>
-        </w:rPr>
-        <w:t xml:space="preserve"> </w:t>
-      </w:r>
+        <w:t>1.00114454489…</w:t>
+      </w:r>
+    </w:p>
+    <w:p>
+      <w:pPr>
+        <w:rPr>
+          <w:lang w:val="en-US"/>
+        </w:rPr>
+      </w:pPr>
     </w:p>
     <w:p>
       <w:pPr>
@@ -3304,7 +3443,7 @@
         <w:rPr>
           <w:lang w:val="en-US"/>
         </w:rPr>
-        <w:t>7.89</w:t>
+        <w:t>8.2</w:t>
       </w:r>
     </w:p>
     <w:p>
@@ -3551,6 +3690,12 @@
                 <w:lang w:val="en-US"/>
               </w:rPr>
             </w:pPr>
+            <w:r>
+              <w:rPr>
+                <w:lang w:val="en-US"/>
+              </w:rPr>
+              <w:t>19</w:t>
+            </w:r>
           </w:p>
         </w:tc>
         <w:tc>
@@ -3563,6 +3708,12 @@
                 <w:lang w:val="en-US"/>
               </w:rPr>
             </w:pPr>
+            <w:r>
+              <w:rPr>
+                <w:lang w:val="en-US"/>
+              </w:rPr>
+              <w:t>28</w:t>
+            </w:r>
           </w:p>
         </w:tc>
         <w:tc>
@@ -3575,6 +3726,12 @@
                 <w:lang w:val="en-US"/>
               </w:rPr>
             </w:pPr>
+            <w:r>
+              <w:rPr>
+                <w:lang w:val="en-US"/>
+              </w:rPr>
+              <w:t>19/47</w:t>
+            </w:r>
           </w:p>
         </w:tc>
         <w:tc>
@@ -3587,6 +3744,12 @@
                 <w:lang w:val="en-US"/>
               </w:rPr>
             </w:pPr>
+            <w:r>
+              <w:rPr>
+                <w:lang w:val="en-US"/>
+              </w:rPr>
+              <w:t>40.4255</w:t>
+            </w:r>
           </w:p>
         </w:tc>
       </w:tr>
@@ -3633,6 +3796,12 @@
                 <w:lang w:val="en-US"/>
               </w:rPr>
             </w:pPr>
+            <w:r>
+              <w:rPr>
+                <w:lang w:val="en-US"/>
+              </w:rPr>
+              <w:t>0</w:t>
+            </w:r>
           </w:p>
         </w:tc>
         <w:tc>
@@ -3645,6 +3814,12 @@
                 <w:lang w:val="en-US"/>
               </w:rPr>
             </w:pPr>
+            <w:r>
+              <w:rPr>
+                <w:lang w:val="en-US"/>
+              </w:rPr>
+              <w:t>47</w:t>
+            </w:r>
           </w:p>
         </w:tc>
         <w:tc>
@@ -3657,6 +3832,12 @@
                 <w:lang w:val="en-US"/>
               </w:rPr>
             </w:pPr>
+            <w:r>
+              <w:rPr>
+                <w:lang w:val="en-US"/>
+              </w:rPr>
+              <w:t>47/47</w:t>
+            </w:r>
           </w:p>
         </w:tc>
         <w:tc>
@@ -3669,6 +3850,12 @@
                 <w:lang w:val="en-US"/>
               </w:rPr>
             </w:pPr>
+            <w:r>
+              <w:rPr>
+                <w:lang w:val="en-US"/>
+              </w:rPr>
+              <w:t>100</w:t>
+            </w:r>
           </w:p>
         </w:tc>
       </w:tr>
@@ -4034,6 +4221,7 @@
         <w:rPr>
           <w:lang w:val="en-US"/>
         </w:rPr>
+        <w:lastRenderedPageBreak/>
         <w:t xml:space="preserve">Accuracy on Test: </w:t>
       </w:r>
       <w:r>
@@ -4260,6 +4448,12 @@
                 <w:lang w:val="en-US"/>
               </w:rPr>
             </w:pPr>
+            <w:r>
+              <w:rPr>
+                <w:lang w:val="en-US"/>
+              </w:rPr>
+              <w:t>0</w:t>
+            </w:r>
           </w:p>
         </w:tc>
         <w:tc>
@@ -4272,6 +4466,12 @@
                 <w:lang w:val="en-US"/>
               </w:rPr>
             </w:pPr>
+            <w:r>
+              <w:rPr>
+                <w:lang w:val="en-US"/>
+              </w:rPr>
+              <w:t>47</w:t>
+            </w:r>
           </w:p>
         </w:tc>
         <w:tc>
@@ -4284,6 +4484,12 @@
                 <w:lang w:val="en-US"/>
               </w:rPr>
             </w:pPr>
+            <w:r>
+              <w:rPr>
+                <w:lang w:val="en-US"/>
+              </w:rPr>
+              <w:t>0/47</w:t>
+            </w:r>
           </w:p>
         </w:tc>
         <w:tc>
@@ -4296,6 +4502,12 @@
                 <w:lang w:val="en-US"/>
               </w:rPr>
             </w:pPr>
+            <w:r>
+              <w:rPr>
+                <w:lang w:val="en-US"/>
+              </w:rPr>
+              <w:t>0</w:t>
+            </w:r>
           </w:p>
         </w:tc>
       </w:tr>
@@ -4342,6 +4554,12 @@
                 <w:lang w:val="en-US"/>
               </w:rPr>
             </w:pPr>
+            <w:r>
+              <w:rPr>
+                <w:lang w:val="en-US"/>
+              </w:rPr>
+              <w:t>0</w:t>
+            </w:r>
           </w:p>
         </w:tc>
         <w:tc>
@@ -4354,6 +4572,12 @@
                 <w:lang w:val="en-US"/>
               </w:rPr>
             </w:pPr>
+            <w:r>
+              <w:rPr>
+                <w:lang w:val="en-US"/>
+              </w:rPr>
+              <w:t>47</w:t>
+            </w:r>
           </w:p>
         </w:tc>
         <w:tc>
@@ -4366,6 +4590,12 @@
                 <w:lang w:val="en-US"/>
               </w:rPr>
             </w:pPr>
+            <w:r>
+              <w:rPr>
+                <w:lang w:val="en-US"/>
+              </w:rPr>
+              <w:t>47/47</w:t>
+            </w:r>
           </w:p>
         </w:tc>
         <w:tc>
@@ -4378,6 +4608,12 @@
                 <w:lang w:val="en-US"/>
               </w:rPr>
             </w:pPr>
+            <w:r>
+              <w:rPr>
+                <w:lang w:val="en-US"/>
+              </w:rPr>
+              <w:t>100</w:t>
+            </w:r>
           </w:p>
         </w:tc>
       </w:tr>

</xml_diff>

<commit_message>
Testing, and trying to make own ML code
</commit_message>
<xml_diff>
--- a/Results /17 April 2020.docx
+++ b/Results /17 April 2020.docx
@@ -1247,6 +1247,12 @@
         </w:rPr>
         <w:t>DES2017+Jacobs}:</w:t>
       </w:r>
+      <w:r>
+        <w:rPr>
+          <w:lang w:val="en-US"/>
+        </w:rPr>
+        <w:t xml:space="preserve"> 2.310732…</w:t>
+      </w:r>
     </w:p>
     <w:p>
       <w:pPr>
@@ -1260,6 +1266,75 @@
         <w:rPr>
           <w:lang w:val="en-US"/>
         </w:rPr>
+        <w:t>DataKnown.std</w:t>
+      </w:r>
+      <w:proofErr w:type="spellEnd"/>
+      <w:r>
+        <w:rPr>
+          <w:lang w:val="en-US"/>
+        </w:rPr>
+        <w:t>(</w:t>
+      </w:r>
+      <w:proofErr w:type="gramEnd"/>
+      <w:r>
+        <w:rPr>
+          <w:lang w:val="en-US"/>
+        </w:rPr>
+        <w:t>): 77.</w:t>
+      </w:r>
+      <w:r>
+        <w:rPr>
+          <w:lang w:val="en-US"/>
+        </w:rPr>
+        <w:t>58045271…</w:t>
+      </w:r>
+    </w:p>
+    <w:p>
+      <w:pPr>
+        <w:rPr>
+          <w:lang w:val="en-US"/>
+        </w:rPr>
+      </w:pPr>
+    </w:p>
+    <w:p>
+      <w:pPr>
+        <w:rPr>
+          <w:lang w:val="en-US"/>
+        </w:rPr>
+      </w:pPr>
+      <w:proofErr w:type="spellStart"/>
+      <w:r>
+        <w:rPr>
+          <w:lang w:val="en-US"/>
+        </w:rPr>
+        <w:t>DataUnknown.mean</w:t>
+      </w:r>
+      <w:proofErr w:type="spellEnd"/>
+      <w:r>
+        <w:rPr>
+          <w:lang w:val="en-US"/>
+        </w:rPr>
+        <w:t>(256):</w:t>
+      </w:r>
+      <w:r>
+        <w:rPr>
+          <w:lang w:val="en-US"/>
+        </w:rPr>
+        <w:t xml:space="preserve"> 4.191108885…</w:t>
+      </w:r>
+    </w:p>
+    <w:p>
+      <w:pPr>
+        <w:rPr>
+          <w:lang w:val="en-US"/>
+        </w:rPr>
+      </w:pPr>
+      <w:proofErr w:type="spellStart"/>
+      <w:proofErr w:type="gramStart"/>
+      <w:r>
+        <w:rPr>
+          <w:lang w:val="en-US"/>
+        </w:rPr>
         <w:t>DataUnknown.</w:t>
       </w:r>
       <w:r>
@@ -1280,19 +1355,19 @@
         <w:rPr>
           <w:lang w:val="en-US"/>
         </w:rPr>
-        <w:t>13</w:t>
-      </w:r>
-      <w:r>
-        <w:rPr>
-          <w:lang w:val="en-US"/>
-        </w:rPr>
-        <w:t>1</w:t>
+        <w:t>256</w:t>
       </w:r>
       <w:r>
         <w:rPr>
           <w:lang w:val="en-US"/>
         </w:rPr>
         <w:t>) :</w:t>
+      </w:r>
+      <w:r>
+        <w:rPr>
+          <w:lang w:val="en-US"/>
+        </w:rPr>
+        <w:t xml:space="preserve"> 89.314137716…</w:t>
       </w:r>
     </w:p>
     <w:p>
@@ -1976,6 +2051,12 @@
                 <w:lang w:val="en-US"/>
               </w:rPr>
             </w:pPr>
+            <w:r>
+              <w:rPr>
+                <w:lang w:val="en-US"/>
+              </w:rPr>
+              <w:t>21</w:t>
+            </w:r>
           </w:p>
         </w:tc>
         <w:tc>
@@ -1988,6 +2069,12 @@
                 <w:lang w:val="en-US"/>
               </w:rPr>
             </w:pPr>
+            <w:r>
+              <w:rPr>
+                <w:lang w:val="en-US"/>
+              </w:rPr>
+              <w:t>110</w:t>
+            </w:r>
           </w:p>
         </w:tc>
         <w:tc>
@@ -2000,6 +2087,12 @@
                 <w:lang w:val="en-US"/>
               </w:rPr>
             </w:pPr>
+            <w:r>
+              <w:rPr>
+                <w:lang w:val="en-US"/>
+              </w:rPr>
+              <w:t>21/131</w:t>
+            </w:r>
           </w:p>
         </w:tc>
         <w:tc>
@@ -2012,6 +2105,12 @@
                 <w:lang w:val="en-US"/>
               </w:rPr>
             </w:pPr>
+            <w:r>
+              <w:rPr>
+                <w:lang w:val="en-US"/>
+              </w:rPr>
+              <w:t>16.0305</w:t>
+            </w:r>
           </w:p>
         </w:tc>
       </w:tr>
@@ -2052,7 +2151,13 @@
               <w:rPr>
                 <w:lang w:val="en-US"/>
               </w:rPr>
-              <w:t>131)</w:t>
+              <w:t>256</w:t>
+            </w:r>
+            <w:r>
+              <w:rPr>
+                <w:lang w:val="en-US"/>
+              </w:rPr>
+              <w:t>)</w:t>
             </w:r>
           </w:p>
         </w:tc>
@@ -2066,6 +2171,12 @@
                 <w:lang w:val="en-US"/>
               </w:rPr>
             </w:pPr>
+            <w:r>
+              <w:rPr>
+                <w:lang w:val="en-US"/>
+              </w:rPr>
+              <w:t>15</w:t>
+            </w:r>
           </w:p>
         </w:tc>
         <w:tc>
@@ -2078,6 +2189,12 @@
                 <w:lang w:val="en-US"/>
               </w:rPr>
             </w:pPr>
+            <w:r>
+              <w:rPr>
+                <w:lang w:val="en-US"/>
+              </w:rPr>
+              <w:t>241</w:t>
+            </w:r>
           </w:p>
         </w:tc>
         <w:tc>
@@ -2090,6 +2207,12 @@
                 <w:lang w:val="en-US"/>
               </w:rPr>
             </w:pPr>
+            <w:r>
+              <w:rPr>
+                <w:lang w:val="en-US"/>
+              </w:rPr>
+              <w:t>241/256</w:t>
+            </w:r>
           </w:p>
         </w:tc>
         <w:tc>
@@ -2102,6 +2225,12 @@
                 <w:lang w:val="en-US"/>
               </w:rPr>
             </w:pPr>
+            <w:r>
+              <w:rPr>
+                <w:lang w:val="en-US"/>
+              </w:rPr>
+              <w:t>94.1406</w:t>
+            </w:r>
           </w:p>
         </w:tc>
       </w:tr>
@@ -2150,7 +2279,6 @@
         <w:rPr>
           <w:lang w:val="en-US"/>
         </w:rPr>
-        <w:lastRenderedPageBreak/>
         <w:t>Accuracy on Test: 98.</w:t>
       </w:r>
       <w:r>
@@ -2764,6 +2892,12 @@
                 <w:lang w:val="en-US"/>
               </w:rPr>
             </w:pPr>
+            <w:r>
+              <w:rPr>
+                <w:lang w:val="en-US"/>
+              </w:rPr>
+              <w:t>9</w:t>
+            </w:r>
           </w:p>
         </w:tc>
         <w:tc>
@@ -2776,6 +2910,12 @@
                 <w:lang w:val="en-US"/>
               </w:rPr>
             </w:pPr>
+            <w:r>
+              <w:rPr>
+                <w:lang w:val="en-US"/>
+              </w:rPr>
+              <w:t>122</w:t>
+            </w:r>
           </w:p>
         </w:tc>
         <w:tc>
@@ -2788,6 +2928,12 @@
                 <w:lang w:val="en-US"/>
               </w:rPr>
             </w:pPr>
+            <w:r>
+              <w:rPr>
+                <w:lang w:val="en-US"/>
+              </w:rPr>
+              <w:t>9/131</w:t>
+            </w:r>
           </w:p>
         </w:tc>
         <w:tc>
@@ -2800,6 +2946,12 @@
                 <w:lang w:val="en-US"/>
               </w:rPr>
             </w:pPr>
+            <w:r>
+              <w:rPr>
+                <w:lang w:val="en-US"/>
+              </w:rPr>
+              <w:t>6.87023</w:t>
+            </w:r>
           </w:p>
         </w:tc>
       </w:tr>
@@ -2840,7 +2992,13 @@
               <w:rPr>
                 <w:lang w:val="en-US"/>
               </w:rPr>
-              <w:t>131)</w:t>
+              <w:t>256</w:t>
+            </w:r>
+            <w:r>
+              <w:rPr>
+                <w:lang w:val="en-US"/>
+              </w:rPr>
+              <w:t>)</w:t>
             </w:r>
           </w:p>
         </w:tc>
@@ -2854,6 +3012,12 @@
                 <w:lang w:val="en-US"/>
               </w:rPr>
             </w:pPr>
+            <w:r>
+              <w:rPr>
+                <w:lang w:val="en-US"/>
+              </w:rPr>
+              <w:t>11</w:t>
+            </w:r>
           </w:p>
         </w:tc>
         <w:tc>
@@ -2866,6 +3030,12 @@
                 <w:lang w:val="en-US"/>
               </w:rPr>
             </w:pPr>
+            <w:r>
+              <w:rPr>
+                <w:lang w:val="en-US"/>
+              </w:rPr>
+              <w:t>245</w:t>
+            </w:r>
           </w:p>
         </w:tc>
         <w:tc>
@@ -2878,6 +3048,12 @@
                 <w:lang w:val="en-US"/>
               </w:rPr>
             </w:pPr>
+            <w:r>
+              <w:rPr>
+                <w:lang w:val="en-US"/>
+              </w:rPr>
+              <w:t>245/256</w:t>
+            </w:r>
           </w:p>
         </w:tc>
         <w:tc>
@@ -2890,6 +3066,12 @@
                 <w:lang w:val="en-US"/>
               </w:rPr>
             </w:pPr>
+            <w:r>
+              <w:rPr>
+                <w:lang w:val="en-US"/>
+              </w:rPr>
+              <w:t>95.7031</w:t>
+            </w:r>
           </w:p>
         </w:tc>
       </w:tr>
@@ -3369,6 +3551,18 @@
         </w:rPr>
         <w:t>DES2017+Jacobs}:</w:t>
       </w:r>
+      <w:r>
+        <w:rPr>
+          <w:lang w:val="en-US"/>
+        </w:rPr>
+        <w:t xml:space="preserve"> 4.</w:t>
+      </w:r>
+      <w:r>
+        <w:rPr>
+          <w:lang w:val="en-US"/>
+        </w:rPr>
+        <w:t>4572299…</w:t>
+      </w:r>
     </w:p>
     <w:p>
       <w:pPr>
@@ -3382,6 +3576,87 @@
         <w:rPr>
           <w:lang w:val="en-US"/>
         </w:rPr>
+        <w:t>DataKnown.std</w:t>
+      </w:r>
+      <w:proofErr w:type="spellEnd"/>
+      <w:r>
+        <w:rPr>
+          <w:lang w:val="en-US"/>
+        </w:rPr>
+        <w:t>(</w:t>
+      </w:r>
+      <w:proofErr w:type="gramEnd"/>
+      <w:r>
+        <w:rPr>
+          <w:lang w:val="en-US"/>
+        </w:rPr>
+        <w:t>) {DES2017+Jacobs}: 101.636203105…</w:t>
+      </w:r>
+    </w:p>
+    <w:p>
+      <w:pPr>
+        <w:rPr>
+          <w:lang w:val="en-US"/>
+        </w:rPr>
+      </w:pPr>
+    </w:p>
+    <w:p>
+      <w:pPr>
+        <w:rPr>
+          <w:lang w:val="en-US"/>
+        </w:rPr>
+      </w:pPr>
+      <w:proofErr w:type="spellStart"/>
+      <w:r>
+        <w:rPr>
+          <w:lang w:val="en-US"/>
+        </w:rPr>
+        <w:t>DataUnknown.</w:t>
+      </w:r>
+      <w:r>
+        <w:rPr>
+          <w:lang w:val="en-US"/>
+        </w:rPr>
+        <w:t>mean</w:t>
+      </w:r>
+      <w:proofErr w:type="spellEnd"/>
+      <w:r>
+        <w:rPr>
+          <w:lang w:val="en-US"/>
+        </w:rPr>
+        <w:t>(</w:t>
+      </w:r>
+      <w:r>
+        <w:rPr>
+          <w:lang w:val="en-US"/>
+        </w:rPr>
+        <w:t>256</w:t>
+      </w:r>
+      <w:r>
+        <w:rPr>
+          <w:lang w:val="en-US"/>
+        </w:rPr>
+        <w:t>):</w:t>
+      </w:r>
+      <w:r>
+        <w:rPr>
+          <w:lang w:val="en-US"/>
+        </w:rPr>
+        <w:t xml:space="preserve">     4.191108885….  </w:t>
+      </w:r>
+    </w:p>
+    <w:p>
+      <w:pPr>
+        <w:rPr>
+          <w:lang w:val="en-US"/>
+        </w:rPr>
+      </w:pPr>
+      <w:proofErr w:type="spellStart"/>
+      <w:proofErr w:type="gramStart"/>
+      <w:r>
+        <w:rPr>
+          <w:lang w:val="en-US"/>
+        </w:rPr>
         <w:t>DataUnknown.std</w:t>
       </w:r>
       <w:proofErr w:type="spellEnd"/>
@@ -3396,7 +3671,7 @@
         <w:rPr>
           <w:lang w:val="en-US"/>
         </w:rPr>
-        <w:t>131) :</w:t>
+        <w:t>256): 89.3141377…</w:t>
       </w:r>
     </w:p>
     <w:p>
@@ -3461,7 +3736,7 @@
         <w:rPr>
           <w:lang w:val="en-US"/>
         </w:rPr>
-        <w:t>2</w:t>
+        <w:t>35</w:t>
       </w:r>
     </w:p>
     <w:p>
@@ -3987,6 +4262,7 @@
               <w:rPr>
                 <w:lang w:val="en-US"/>
               </w:rPr>
+              <w:lastRenderedPageBreak/>
               <w:t>Unknown_</w:t>
             </w:r>
             <w:proofErr w:type="gramStart"/>
@@ -4114,6 +4390,12 @@
                 <w:lang w:val="en-US"/>
               </w:rPr>
             </w:pPr>
+            <w:r>
+              <w:rPr>
+                <w:lang w:val="en-US"/>
+              </w:rPr>
+              <w:t>24</w:t>
+            </w:r>
           </w:p>
         </w:tc>
         <w:tc>
@@ -4126,6 +4408,12 @@
                 <w:lang w:val="en-US"/>
               </w:rPr>
             </w:pPr>
+            <w:r>
+              <w:rPr>
+                <w:lang w:val="en-US"/>
+              </w:rPr>
+              <w:t>107</w:t>
+            </w:r>
           </w:p>
         </w:tc>
         <w:tc>
@@ -4138,6 +4426,12 @@
                 <w:lang w:val="en-US"/>
               </w:rPr>
             </w:pPr>
+            <w:r>
+              <w:rPr>
+                <w:lang w:val="en-US"/>
+              </w:rPr>
+              <w:t>24/107</w:t>
+            </w:r>
           </w:p>
         </w:tc>
         <w:tc>
@@ -4150,6 +4444,12 @@
                 <w:lang w:val="en-US"/>
               </w:rPr>
             </w:pPr>
+            <w:r>
+              <w:rPr>
+                <w:lang w:val="en-US"/>
+              </w:rPr>
+              <w:t>22.4299</w:t>
+            </w:r>
           </w:p>
         </w:tc>
       </w:tr>
@@ -4190,7 +4490,13 @@
               <w:rPr>
                 <w:lang w:val="en-US"/>
               </w:rPr>
-              <w:t>131)</w:t>
+              <w:t>256</w:t>
+            </w:r>
+            <w:r>
+              <w:rPr>
+                <w:lang w:val="en-US"/>
+              </w:rPr>
+              <w:t>)</w:t>
             </w:r>
           </w:p>
         </w:tc>
@@ -4204,6 +4510,12 @@
                 <w:lang w:val="en-US"/>
               </w:rPr>
             </w:pPr>
+            <w:r>
+              <w:rPr>
+                <w:lang w:val="en-US"/>
+              </w:rPr>
+              <w:t>21</w:t>
+            </w:r>
           </w:p>
         </w:tc>
         <w:tc>
@@ -4216,6 +4528,12 @@
                 <w:lang w:val="en-US"/>
               </w:rPr>
             </w:pPr>
+            <w:r>
+              <w:rPr>
+                <w:lang w:val="en-US"/>
+              </w:rPr>
+              <w:t>235</w:t>
+            </w:r>
           </w:p>
         </w:tc>
         <w:tc>
@@ -4228,6 +4546,12 @@
                 <w:lang w:val="en-US"/>
               </w:rPr>
             </w:pPr>
+            <w:r>
+              <w:rPr>
+                <w:lang w:val="en-US"/>
+              </w:rPr>
+              <w:t>235/256</w:t>
+            </w:r>
           </w:p>
         </w:tc>
         <w:tc>
@@ -4240,6 +4564,12 @@
                 <w:lang w:val="en-US"/>
               </w:rPr>
             </w:pPr>
+            <w:r>
+              <w:rPr>
+                <w:lang w:val="en-US"/>
+              </w:rPr>
+              <w:t>91.7969</w:t>
+            </w:r>
           </w:p>
         </w:tc>
       </w:tr>
@@ -4287,7 +4617,6 @@
         <w:rPr>
           <w:lang w:val="en-US"/>
         </w:rPr>
-        <w:lastRenderedPageBreak/>
         <w:t xml:space="preserve">Accuracy on Test: </w:t>
       </w:r>
       <w:r>
@@ -4926,6 +5255,12 @@
                 <w:lang w:val="en-US"/>
               </w:rPr>
             </w:pPr>
+            <w:r>
+              <w:rPr>
+                <w:lang w:val="en-US"/>
+              </w:rPr>
+              <w:t>0</w:t>
+            </w:r>
           </w:p>
         </w:tc>
         <w:tc>
@@ -4938,6 +5273,12 @@
                 <w:lang w:val="en-US"/>
               </w:rPr>
             </w:pPr>
+            <w:r>
+              <w:rPr>
+                <w:lang w:val="en-US"/>
+              </w:rPr>
+              <w:t>131</w:t>
+            </w:r>
           </w:p>
         </w:tc>
         <w:tc>
@@ -4950,6 +5291,12 @@
                 <w:lang w:val="en-US"/>
               </w:rPr>
             </w:pPr>
+            <w:r>
+              <w:rPr>
+                <w:lang w:val="en-US"/>
+              </w:rPr>
+              <w:t>0/131</w:t>
+            </w:r>
           </w:p>
         </w:tc>
         <w:tc>
@@ -4962,6 +5309,12 @@
                 <w:lang w:val="en-US"/>
               </w:rPr>
             </w:pPr>
+            <w:r>
+              <w:rPr>
+                <w:lang w:val="en-US"/>
+              </w:rPr>
+              <w:t>0</w:t>
+            </w:r>
           </w:p>
         </w:tc>
       </w:tr>
@@ -5002,7 +5355,13 @@
               <w:rPr>
                 <w:lang w:val="en-US"/>
               </w:rPr>
-              <w:t>131)</w:t>
+              <w:t>256</w:t>
+            </w:r>
+            <w:r>
+              <w:rPr>
+                <w:lang w:val="en-US"/>
+              </w:rPr>
+              <w:t>)</w:t>
             </w:r>
           </w:p>
         </w:tc>
@@ -5016,6 +5375,12 @@
                 <w:lang w:val="en-US"/>
               </w:rPr>
             </w:pPr>
+            <w:r>
+              <w:rPr>
+                <w:lang w:val="en-US"/>
+              </w:rPr>
+              <w:t>0</w:t>
+            </w:r>
           </w:p>
         </w:tc>
         <w:tc>
@@ -5028,6 +5393,12 @@
                 <w:lang w:val="en-US"/>
               </w:rPr>
             </w:pPr>
+            <w:r>
+              <w:rPr>
+                <w:lang w:val="en-US"/>
+              </w:rPr>
+              <w:t>256</w:t>
+            </w:r>
           </w:p>
         </w:tc>
         <w:tc>
@@ -5040,6 +5411,12 @@
                 <w:lang w:val="en-US"/>
               </w:rPr>
             </w:pPr>
+            <w:r>
+              <w:rPr>
+                <w:lang w:val="en-US"/>
+              </w:rPr>
+              <w:t>256/256</w:t>
+            </w:r>
           </w:p>
         </w:tc>
         <w:tc>
@@ -5052,6 +5429,12 @@
                 <w:lang w:val="en-US"/>
               </w:rPr>
             </w:pPr>
+            <w:r>
+              <w:rPr>
+                <w:lang w:val="en-US"/>
+              </w:rPr>
+              <w:t>100</w:t>
+            </w:r>
           </w:p>
         </w:tc>
       </w:tr>

</xml_diff>

<commit_message>
To imporve and test the KnownLenses in ml code
</commit_message>
<xml_diff>
--- a/Results /17 April 2020.docx
+++ b/Results /17 April 2020.docx
@@ -5487,6 +5487,576 @@
         </w:rPr>
       </w:pPr>
     </w:p>
+    <w:p>
+      <w:pPr>
+        <w:rPr>
+          <w:lang w:val="en-US"/>
+        </w:rPr>
+      </w:pPr>
+    </w:p>
+    <w:tbl>
+      <w:tblPr>
+        <w:tblW w:w="10216" w:type="dxa"/>
+        <w:tblInd w:w="-10" w:type="dxa"/>
+        <w:tblLook w:val="04A0" w:firstRow="1" w:lastRow="0" w:firstColumn="1" w:lastColumn="0" w:noHBand="0" w:noVBand="1"/>
+      </w:tblPr>
+      <w:tblGrid>
+        <w:gridCol w:w="2215"/>
+        <w:gridCol w:w="2430"/>
+        <w:gridCol w:w="5571"/>
+      </w:tblGrid>
+      <w:tr>
+        <w:trPr>
+          <w:trHeight w:val="378"/>
+        </w:trPr>
+        <w:tc>
+          <w:tcPr>
+            <w:tcW w:w="2215" w:type="dxa"/>
+            <w:tcBorders>
+              <w:top w:val="single" w:sz="8" w:space="0" w:color="auto"/>
+              <w:left w:val="single" w:sz="8" w:space="0" w:color="auto"/>
+              <w:bottom w:val="nil"/>
+              <w:right w:val="nil"/>
+            </w:tcBorders>
+            <w:shd w:val="clear" w:color="auto" w:fill="auto"/>
+            <w:noWrap/>
+            <w:vAlign w:val="bottom"/>
+            <w:hideMark/>
+          </w:tcPr>
+          <w:p>
+            <w:pPr>
+              <w:rPr>
+                <w:rFonts w:ascii="Calibri" w:hAnsi="Calibri" w:cs="Calibri"/>
+                <w:color w:val="000000"/>
+              </w:rPr>
+            </w:pPr>
+            <w:r>
+              <w:rPr>
+                <w:rFonts w:ascii="Calibri" w:hAnsi="Calibri" w:cs="Calibri"/>
+                <w:color w:val="000000"/>
+              </w:rPr>
+              <w:t>X = Images</w:t>
+            </w:r>
+          </w:p>
+          <w:p>
+            <w:pPr>
+              <w:rPr>
+                <w:rFonts w:ascii="Calibri" w:hAnsi="Calibri" w:cs="Calibri"/>
+                <w:color w:val="000000"/>
+              </w:rPr>
+            </w:pPr>
+            <w:r>
+              <w:rPr>
+                <w:rFonts w:ascii="Calibri" w:hAnsi="Calibri" w:cs="Calibri"/>
+                <w:color w:val="000000"/>
+              </w:rPr>
+              <w:t>(Positive + Negative)</w:t>
+            </w:r>
+          </w:p>
+        </w:tc>
+        <w:tc>
+          <w:tcPr>
+            <w:tcW w:w="2430" w:type="dxa"/>
+            <w:tcBorders>
+              <w:top w:val="single" w:sz="8" w:space="0" w:color="auto"/>
+              <w:left w:val="nil"/>
+              <w:bottom w:val="nil"/>
+              <w:right w:val="nil"/>
+            </w:tcBorders>
+            <w:shd w:val="clear" w:color="auto" w:fill="auto"/>
+            <w:noWrap/>
+            <w:vAlign w:val="bottom"/>
+            <w:hideMark/>
+          </w:tcPr>
+          <w:p>
+            <w:pPr>
+              <w:rPr>
+                <w:rFonts w:ascii="Calibri" w:hAnsi="Calibri" w:cs="Calibri"/>
+                <w:color w:val="000000"/>
+              </w:rPr>
+            </w:pPr>
+            <w:r>
+              <w:rPr>
+                <w:rFonts w:ascii="Calibri" w:hAnsi="Calibri" w:cs="Calibri"/>
+                <w:color w:val="000000"/>
+              </w:rPr>
+              <w:t>Accuracy Rate</w:t>
+            </w:r>
+          </w:p>
+        </w:tc>
+        <w:tc>
+          <w:tcPr>
+            <w:tcW w:w="5571" w:type="dxa"/>
+            <w:tcBorders>
+              <w:top w:val="single" w:sz="8" w:space="0" w:color="auto"/>
+              <w:left w:val="nil"/>
+              <w:bottom w:val="nil"/>
+              <w:right w:val="single" w:sz="8" w:space="0" w:color="auto"/>
+            </w:tcBorders>
+            <w:shd w:val="clear" w:color="auto" w:fill="auto"/>
+            <w:noWrap/>
+            <w:vAlign w:val="bottom"/>
+            <w:hideMark/>
+          </w:tcPr>
+          <w:p>
+            <w:pPr>
+              <w:rPr>
+                <w:rFonts w:ascii="Menlo" w:hAnsi="Menlo" w:cs="Menlo"/>
+                <w:color w:val="000000"/>
+              </w:rPr>
+            </w:pPr>
+            <w:proofErr w:type="spellStart"/>
+            <w:r>
+              <w:rPr>
+                <w:rFonts w:ascii="Menlo" w:hAnsi="Menlo" w:cs="Menlo"/>
+                <w:color w:val="000000"/>
+              </w:rPr>
+              <w:t>clf_image</w:t>
+            </w:r>
+            <w:proofErr w:type="spellEnd"/>
+            <w:r>
+              <w:rPr>
+                <w:rFonts w:ascii="Menlo" w:hAnsi="Menlo" w:cs="Menlo"/>
+                <w:color w:val="000000"/>
+              </w:rPr>
+              <w:t xml:space="preserve"> = </w:t>
+            </w:r>
+            <w:proofErr w:type="spellStart"/>
+            <w:r>
+              <w:rPr>
+                <w:rFonts w:ascii="Menlo" w:hAnsi="Menlo" w:cs="Menlo"/>
+                <w:color w:val="000000"/>
+              </w:rPr>
+              <w:t>MLPClassifier</w:t>
+            </w:r>
+            <w:proofErr w:type="spellEnd"/>
+            <w:r>
+              <w:rPr>
+                <w:rFonts w:ascii="Menlo" w:hAnsi="Menlo" w:cs="Menlo"/>
+                <w:color w:val="000000"/>
+              </w:rPr>
+              <w:t>(activation = '</w:t>
+            </w:r>
+            <w:proofErr w:type="spellStart"/>
+            <w:r>
+              <w:rPr>
+                <w:rFonts w:ascii="Menlo" w:hAnsi="Menlo" w:cs="Menlo"/>
+                <w:color w:val="000000"/>
+              </w:rPr>
+              <w:t>relu</w:t>
+            </w:r>
+            <w:proofErr w:type="spellEnd"/>
+            <w:r>
+              <w:rPr>
+                <w:rFonts w:ascii="Menlo" w:hAnsi="Menlo" w:cs="Menlo"/>
+                <w:color w:val="000000"/>
+              </w:rPr>
+              <w:t>',</w:t>
+            </w:r>
+          </w:p>
+        </w:tc>
+      </w:tr>
+      <w:tr>
+        <w:trPr>
+          <w:trHeight w:val="378"/>
+        </w:trPr>
+        <w:tc>
+          <w:tcPr>
+            <w:tcW w:w="2215" w:type="dxa"/>
+            <w:tcBorders>
+              <w:top w:val="nil"/>
+              <w:left w:val="single" w:sz="8" w:space="0" w:color="auto"/>
+              <w:bottom w:val="nil"/>
+              <w:right w:val="nil"/>
+            </w:tcBorders>
+            <w:shd w:val="clear" w:color="auto" w:fill="auto"/>
+            <w:noWrap/>
+            <w:vAlign w:val="bottom"/>
+            <w:hideMark/>
+          </w:tcPr>
+          <w:p>
+            <w:pPr>
+              <w:rPr>
+                <w:rFonts w:ascii="Calibri" w:hAnsi="Calibri" w:cs="Calibri"/>
+                <w:color w:val="000000"/>
+              </w:rPr>
+            </w:pPr>
+            <w:r>
+              <w:rPr>
+                <w:rFonts w:ascii="Calibri" w:hAnsi="Calibri" w:cs="Calibri"/>
+                <w:color w:val="000000"/>
+              </w:rPr>
+              <w:t>Y = Labels</w:t>
+            </w:r>
+          </w:p>
+        </w:tc>
+        <w:tc>
+          <w:tcPr>
+            <w:tcW w:w="2430" w:type="dxa"/>
+            <w:tcBorders>
+              <w:top w:val="nil"/>
+              <w:left w:val="nil"/>
+              <w:bottom w:val="nil"/>
+              <w:right w:val="nil"/>
+            </w:tcBorders>
+            <w:shd w:val="clear" w:color="auto" w:fill="auto"/>
+            <w:noWrap/>
+            <w:vAlign w:val="bottom"/>
+            <w:hideMark/>
+          </w:tcPr>
+          <w:p>
+            <w:pPr>
+              <w:rPr>
+                <w:rFonts w:ascii="Calibri" w:hAnsi="Calibri" w:cs="Calibri"/>
+                <w:color w:val="000000"/>
+              </w:rPr>
+            </w:pPr>
+            <w:r>
+              <w:rPr>
+                <w:rFonts w:ascii="Calibri" w:hAnsi="Calibri" w:cs="Calibri"/>
+                <w:color w:val="000000"/>
+              </w:rPr>
+              <w:t>0.965</w:t>
+            </w:r>
+          </w:p>
+        </w:tc>
+        <w:tc>
+          <w:tcPr>
+            <w:tcW w:w="5571" w:type="dxa"/>
+            <w:tcBorders>
+              <w:top w:val="nil"/>
+              <w:left w:val="nil"/>
+              <w:bottom w:val="nil"/>
+              <w:right w:val="single" w:sz="8" w:space="0" w:color="auto"/>
+            </w:tcBorders>
+            <w:shd w:val="clear" w:color="auto" w:fill="auto"/>
+            <w:noWrap/>
+            <w:vAlign w:val="bottom"/>
+            <w:hideMark/>
+          </w:tcPr>
+          <w:p>
+            <w:pPr>
+              <w:rPr>
+                <w:rFonts w:ascii="Menlo" w:hAnsi="Menlo" w:cs="Menlo"/>
+                <w:color w:val="000000"/>
+              </w:rPr>
+            </w:pPr>
+            <w:proofErr w:type="spellStart"/>
+            <w:r>
+              <w:rPr>
+                <w:rFonts w:ascii="Menlo" w:hAnsi="Menlo" w:cs="Menlo"/>
+                <w:color w:val="000000"/>
+              </w:rPr>
+              <w:t>hidden_layer_sizes</w:t>
+            </w:r>
+            <w:proofErr w:type="spellEnd"/>
+            <w:r>
+              <w:rPr>
+                <w:rFonts w:ascii="Menlo" w:hAnsi="Menlo" w:cs="Menlo"/>
+                <w:color w:val="000000"/>
+              </w:rPr>
+              <w:t xml:space="preserve"> = (100, 100, 100), </w:t>
+            </w:r>
+          </w:p>
+        </w:tc>
+      </w:tr>
+      <w:tr>
+        <w:trPr>
+          <w:trHeight w:val="378"/>
+        </w:trPr>
+        <w:tc>
+          <w:tcPr>
+            <w:tcW w:w="2215" w:type="dxa"/>
+            <w:tcBorders>
+              <w:top w:val="nil"/>
+              <w:left w:val="single" w:sz="8" w:space="0" w:color="auto"/>
+              <w:bottom w:val="nil"/>
+              <w:right w:val="nil"/>
+            </w:tcBorders>
+            <w:shd w:val="clear" w:color="auto" w:fill="auto"/>
+            <w:noWrap/>
+            <w:vAlign w:val="bottom"/>
+            <w:hideMark/>
+          </w:tcPr>
+          <w:p>
+            <w:pPr>
+              <w:rPr>
+                <w:rFonts w:ascii="Calibri" w:hAnsi="Calibri" w:cs="Calibri"/>
+                <w:color w:val="000000"/>
+              </w:rPr>
+            </w:pPr>
+            <w:r>
+              <w:rPr>
+                <w:rFonts w:ascii="Calibri" w:hAnsi="Calibri" w:cs="Calibri"/>
+                <w:color w:val="000000"/>
+              </w:rPr>
+              <w:t> </w:t>
+            </w:r>
+          </w:p>
+        </w:tc>
+        <w:tc>
+          <w:tcPr>
+            <w:tcW w:w="2430" w:type="dxa"/>
+            <w:tcBorders>
+              <w:top w:val="nil"/>
+              <w:left w:val="nil"/>
+              <w:bottom w:val="nil"/>
+              <w:right w:val="nil"/>
+            </w:tcBorders>
+            <w:shd w:val="clear" w:color="auto" w:fill="auto"/>
+            <w:noWrap/>
+            <w:vAlign w:val="bottom"/>
+            <w:hideMark/>
+          </w:tcPr>
+          <w:p>
+            <w:pPr>
+              <w:rPr>
+                <w:rFonts w:ascii="Calibri" w:hAnsi="Calibri" w:cs="Calibri"/>
+                <w:color w:val="000000"/>
+              </w:rPr>
+            </w:pPr>
+          </w:p>
+        </w:tc>
+        <w:tc>
+          <w:tcPr>
+            <w:tcW w:w="5571" w:type="dxa"/>
+            <w:tcBorders>
+              <w:top w:val="nil"/>
+              <w:left w:val="nil"/>
+              <w:bottom w:val="nil"/>
+              <w:right w:val="single" w:sz="8" w:space="0" w:color="auto"/>
+            </w:tcBorders>
+            <w:shd w:val="clear" w:color="auto" w:fill="auto"/>
+            <w:noWrap/>
+            <w:vAlign w:val="bottom"/>
+            <w:hideMark/>
+          </w:tcPr>
+          <w:p>
+            <w:pPr>
+              <w:rPr>
+                <w:rFonts w:ascii="Menlo" w:hAnsi="Menlo" w:cs="Menlo"/>
+                <w:color w:val="000000"/>
+              </w:rPr>
+            </w:pPr>
+            <w:r>
+              <w:rPr>
+                <w:rFonts w:ascii="Menlo" w:hAnsi="Menlo" w:cs="Menlo"/>
+                <w:color w:val="000000"/>
+              </w:rPr>
+              <w:t>solver='</w:t>
+            </w:r>
+            <w:proofErr w:type="spellStart"/>
+            <w:r>
+              <w:rPr>
+                <w:rFonts w:ascii="Menlo" w:hAnsi="Menlo" w:cs="Menlo"/>
+                <w:color w:val="000000"/>
+              </w:rPr>
+              <w:t>adam</w:t>
+            </w:r>
+            <w:proofErr w:type="spellEnd"/>
+            <w:r>
+              <w:rPr>
+                <w:rFonts w:ascii="Menlo" w:hAnsi="Menlo" w:cs="Menlo"/>
+                <w:color w:val="000000"/>
+              </w:rPr>
+              <w:t xml:space="preserve">', </w:t>
+            </w:r>
+          </w:p>
+        </w:tc>
+      </w:tr>
+      <w:tr>
+        <w:trPr>
+          <w:trHeight w:val="378"/>
+        </w:trPr>
+        <w:tc>
+          <w:tcPr>
+            <w:tcW w:w="2215" w:type="dxa"/>
+            <w:tcBorders>
+              <w:top w:val="nil"/>
+              <w:left w:val="single" w:sz="8" w:space="0" w:color="auto"/>
+              <w:bottom w:val="nil"/>
+              <w:right w:val="nil"/>
+            </w:tcBorders>
+            <w:shd w:val="clear" w:color="auto" w:fill="auto"/>
+            <w:noWrap/>
+            <w:vAlign w:val="bottom"/>
+            <w:hideMark/>
+          </w:tcPr>
+          <w:p>
+            <w:pPr>
+              <w:rPr>
+                <w:rFonts w:ascii="Calibri" w:hAnsi="Calibri" w:cs="Calibri"/>
+                <w:color w:val="000000"/>
+              </w:rPr>
+            </w:pPr>
+            <w:r>
+              <w:rPr>
+                <w:rFonts w:ascii="Calibri" w:hAnsi="Calibri" w:cs="Calibri"/>
+                <w:color w:val="000000"/>
+              </w:rPr>
+              <w:t> </w:t>
+            </w:r>
+          </w:p>
+        </w:tc>
+        <w:tc>
+          <w:tcPr>
+            <w:tcW w:w="2430" w:type="dxa"/>
+            <w:tcBorders>
+              <w:top w:val="nil"/>
+              <w:left w:val="nil"/>
+              <w:bottom w:val="nil"/>
+              <w:right w:val="nil"/>
+            </w:tcBorders>
+            <w:shd w:val="clear" w:color="auto" w:fill="auto"/>
+            <w:noWrap/>
+            <w:vAlign w:val="bottom"/>
+            <w:hideMark/>
+          </w:tcPr>
+          <w:p>
+            <w:pPr>
+              <w:rPr>
+                <w:rFonts w:ascii="Calibri" w:hAnsi="Calibri" w:cs="Calibri"/>
+                <w:color w:val="000000"/>
+              </w:rPr>
+            </w:pPr>
+          </w:p>
+        </w:tc>
+        <w:tc>
+          <w:tcPr>
+            <w:tcW w:w="5571" w:type="dxa"/>
+            <w:tcBorders>
+              <w:top w:val="nil"/>
+              <w:left w:val="nil"/>
+              <w:bottom w:val="nil"/>
+              <w:right w:val="single" w:sz="8" w:space="0" w:color="auto"/>
+            </w:tcBorders>
+            <w:shd w:val="clear" w:color="auto" w:fill="auto"/>
+            <w:noWrap/>
+            <w:vAlign w:val="bottom"/>
+            <w:hideMark/>
+          </w:tcPr>
+          <w:p>
+            <w:pPr>
+              <w:rPr>
+                <w:rFonts w:ascii="Menlo" w:hAnsi="Menlo" w:cs="Menlo"/>
+                <w:color w:val="000000"/>
+              </w:rPr>
+            </w:pPr>
+            <w:r>
+              <w:rPr>
+                <w:rFonts w:ascii="Menlo" w:hAnsi="Menlo" w:cs="Menlo"/>
+                <w:color w:val="000000"/>
+              </w:rPr>
+              <w:t>verbose=True,</w:t>
+            </w:r>
+          </w:p>
+        </w:tc>
+      </w:tr>
+      <w:tr>
+        <w:trPr>
+          <w:trHeight w:val="402"/>
+        </w:trPr>
+        <w:tc>
+          <w:tcPr>
+            <w:tcW w:w="2215" w:type="dxa"/>
+            <w:tcBorders>
+              <w:top w:val="nil"/>
+              <w:left w:val="single" w:sz="8" w:space="0" w:color="auto"/>
+              <w:bottom w:val="single" w:sz="8" w:space="0" w:color="auto"/>
+              <w:right w:val="nil"/>
+            </w:tcBorders>
+            <w:shd w:val="clear" w:color="auto" w:fill="auto"/>
+            <w:noWrap/>
+            <w:vAlign w:val="bottom"/>
+            <w:hideMark/>
+          </w:tcPr>
+          <w:p>
+            <w:pPr>
+              <w:rPr>
+                <w:rFonts w:ascii="Calibri" w:hAnsi="Calibri" w:cs="Calibri"/>
+                <w:color w:val="000000"/>
+              </w:rPr>
+            </w:pPr>
+            <w:r>
+              <w:rPr>
+                <w:rFonts w:ascii="Calibri" w:hAnsi="Calibri" w:cs="Calibri"/>
+                <w:color w:val="000000"/>
+              </w:rPr>
+              <w:t> </w:t>
+            </w:r>
+          </w:p>
+        </w:tc>
+        <w:tc>
+          <w:tcPr>
+            <w:tcW w:w="2430" w:type="dxa"/>
+            <w:tcBorders>
+              <w:top w:val="nil"/>
+              <w:left w:val="nil"/>
+              <w:bottom w:val="single" w:sz="8" w:space="0" w:color="auto"/>
+              <w:right w:val="nil"/>
+            </w:tcBorders>
+            <w:shd w:val="clear" w:color="auto" w:fill="auto"/>
+            <w:noWrap/>
+            <w:vAlign w:val="bottom"/>
+            <w:hideMark/>
+          </w:tcPr>
+          <w:p>
+            <w:pPr>
+              <w:rPr>
+                <w:rFonts w:ascii="Calibri" w:hAnsi="Calibri" w:cs="Calibri"/>
+                <w:color w:val="000000"/>
+              </w:rPr>
+            </w:pPr>
+            <w:r>
+              <w:rPr>
+                <w:rFonts w:ascii="Calibri" w:hAnsi="Calibri" w:cs="Calibri"/>
+                <w:color w:val="000000"/>
+              </w:rPr>
+              <w:t> </w:t>
+            </w:r>
+          </w:p>
+        </w:tc>
+        <w:tc>
+          <w:tcPr>
+            <w:tcW w:w="5571" w:type="dxa"/>
+            <w:tcBorders>
+              <w:top w:val="nil"/>
+              <w:left w:val="nil"/>
+              <w:bottom w:val="single" w:sz="8" w:space="0" w:color="auto"/>
+              <w:right w:val="single" w:sz="8" w:space="0" w:color="auto"/>
+            </w:tcBorders>
+            <w:shd w:val="clear" w:color="auto" w:fill="auto"/>
+            <w:noWrap/>
+            <w:vAlign w:val="bottom"/>
+            <w:hideMark/>
+          </w:tcPr>
+          <w:p>
+            <w:pPr>
+              <w:rPr>
+                <w:rFonts w:ascii="Menlo" w:hAnsi="Menlo" w:cs="Menlo"/>
+                <w:color w:val="000000"/>
+              </w:rPr>
+            </w:pPr>
+            <w:proofErr w:type="spellStart"/>
+            <w:r>
+              <w:rPr>
+                <w:rFonts w:ascii="Menlo" w:hAnsi="Menlo" w:cs="Menlo"/>
+                <w:color w:val="000000"/>
+              </w:rPr>
+              <w:t>max_iter</w:t>
+            </w:r>
+            <w:proofErr w:type="spellEnd"/>
+            <w:r>
+              <w:rPr>
+                <w:rFonts w:ascii="Menlo" w:hAnsi="Menlo" w:cs="Menlo"/>
+                <w:color w:val="000000"/>
+              </w:rPr>
+              <w:t>=100)</w:t>
+            </w:r>
+          </w:p>
+        </w:tc>
+      </w:tr>
+    </w:tbl>
     <w:p>
       <w:pPr>
         <w:rPr>

</xml_diff>